<commit_message>
Changed title to 12 pt font
</commit_message>
<xml_diff>
--- a/R notebooks/word_style_template_01.docx
+++ b/R notebooks/word_style_template_01.docx
@@ -22,10 +22,12 @@
       <w:pPr>
         <w:pStyle w:val="Date"/>
       </w:pPr>
+      <w:bookmarkStart w:id="0" w:name="_GoBack"/>
       <w:r>
         <w:t>April 8, 2016</w:t>
       </w:r>
     </w:p>
+    <w:bookmarkEnd w:id="0"/>
     <w:p>
       <w:pPr>
         <w:pStyle w:val="Heading1"/>
@@ -118,8 +120,21 @@
       <w:pPr>
         <w:pStyle w:val="BodyText"/>
       </w:pPr>
-      <w:r>
-        <w:t>In order to use it as a style template for an Rmd document, it must be copied and pasted into the same directory as the R Markdown file.</w:t>
+      <w:proofErr w:type="gramStart"/>
+      <w:r>
+        <w:t>In order to</w:t>
+      </w:r>
+      <w:proofErr w:type="gramEnd"/>
+      <w:r>
+        <w:t xml:space="preserve"> use it as a style template for an </w:t>
+      </w:r>
+      <w:proofErr w:type="spellStart"/>
+      <w:r>
+        <w:t>Rmd</w:t>
+      </w:r>
+      <w:proofErr w:type="spellEnd"/>
+      <w:r>
+        <w:t xml:space="preserve"> document, it must be copied and pasted into the same directory as the R Markdown file.</w:t>
       </w:r>
     </w:p>
     <w:p>
@@ -127,7 +142,15 @@
         <w:pStyle w:val="BodyText"/>
       </w:pPr>
       <w:r>
-        <w:t>In the Rmd front matter, add new output arguments to format the report using the styles reference document.</w:t>
+        <w:t xml:space="preserve">In the </w:t>
+      </w:r>
+      <w:proofErr w:type="spellStart"/>
+      <w:r>
+        <w:t>Rmd</w:t>
+      </w:r>
+      <w:proofErr w:type="spellEnd"/>
+      <w:r>
+        <w:t xml:space="preserve"> front matter, add new output arguments to format the report using the styles reference document.</w:t>
       </w:r>
     </w:p>
     <w:p>
@@ -203,11 +226,19 @@
         </w:rPr>
         <w:t xml:space="preserve">  </w:t>
       </w:r>
+      <w:proofErr w:type="spellStart"/>
       <w:r>
         <w:rPr>
           <w:rStyle w:val="NormalTok"/>
         </w:rPr>
-        <w:t>word_document:</w:t>
+        <w:t>word_document</w:t>
+      </w:r>
+      <w:proofErr w:type="spellEnd"/>
+      <w:r>
+        <w:rPr>
+          <w:rStyle w:val="NormalTok"/>
+        </w:rPr>
+        <w:t>:</w:t>
       </w:r>
       <w:r>
         <w:br/>
@@ -218,11 +249,19 @@
         </w:rPr>
         <w:t xml:space="preserve">    </w:t>
       </w:r>
+      <w:proofErr w:type="spellStart"/>
       <w:r>
         <w:rPr>
           <w:rStyle w:val="NormalTok"/>
         </w:rPr>
-        <w:t>reference_docx:</w:t>
+        <w:t>reference_docx</w:t>
+      </w:r>
+      <w:proofErr w:type="spellEnd"/>
+      <w:r>
+        <w:rPr>
+          <w:rStyle w:val="NormalTok"/>
+        </w:rPr>
+        <w:t>:</w:t>
       </w:r>
       <w:r>
         <w:rPr>
@@ -242,8 +281,6 @@
         </w:rPr>
         <w:t>template</w:t>
       </w:r>
-      <w:bookmarkStart w:id="0" w:name="_GoBack"/>
-      <w:bookmarkEnd w:id="0"/>
       <w:r>
         <w:rPr>
           <w:rStyle w:val="FloatTok"/>
@@ -290,12 +327,14 @@
       <w:pPr>
         <w:pStyle w:val="SourceCode"/>
       </w:pPr>
+      <w:proofErr w:type="spellStart"/>
       <w:r>
         <w:rPr>
           <w:rStyle w:val="KeywordTok"/>
         </w:rPr>
         <w:t>browseURL</w:t>
       </w:r>
+      <w:proofErr w:type="spellEnd"/>
       <w:r>
         <w:rPr>
           <w:rStyle w:val="NormalTok"/>
@@ -370,7 +409,15 @@
         <w:t>Knit</w:t>
       </w:r>
       <w:r>
-        <w:t xml:space="preserve"> button a document will be generated that includes both content as well as the output of any embedded R code chunks within the document. You can embed an R code chunk like this:</w:t>
+        <w:t xml:space="preserve"> </w:t>
+      </w:r>
+      <w:proofErr w:type="gramStart"/>
+      <w:r>
+        <w:t>button</w:t>
+      </w:r>
+      <w:proofErr w:type="gramEnd"/>
+      <w:r>
+        <w:t xml:space="preserve"> a document will be generated that includes both content as well as the output of any embedded R code chunks within the document. You can embed an R code chunk like this:</w:t>
       </w:r>
     </w:p>
     <w:p>
@@ -398,7 +445,21 @@
         <w:rPr>
           <w:rStyle w:val="VerbatimChar"/>
         </w:rPr>
-        <w:t xml:space="preserve">##      speed           dist       </w:t>
+        <w:t xml:space="preserve">##      speed           </w:t>
+      </w:r>
+      <w:proofErr w:type="spellStart"/>
+      <w:r>
+        <w:rPr>
+          <w:rStyle w:val="VerbatimChar"/>
+        </w:rPr>
+        <w:t>dist</w:t>
+      </w:r>
+      <w:proofErr w:type="spellEnd"/>
+      <w:r>
+        <w:rPr>
+          <w:rStyle w:val="VerbatimChar"/>
+        </w:rPr>
+        <w:t xml:space="preserve">       </w:t>
       </w:r>
       <w:r>
         <w:br/>
@@ -407,7 +468,21 @@
         <w:rPr>
           <w:rStyle w:val="VerbatimChar"/>
         </w:rPr>
-        <w:t xml:space="preserve">##  Min.   : 4.0   Min.   :  2.00  </w:t>
+        <w:t>#</w:t>
+      </w:r>
+      <w:proofErr w:type="gramStart"/>
+      <w:r>
+        <w:rPr>
+          <w:rStyle w:val="VerbatimChar"/>
+        </w:rPr>
+        <w:t>#  Min.</w:t>
+      </w:r>
+      <w:proofErr w:type="gramEnd"/>
+      <w:r>
+        <w:rPr>
+          <w:rStyle w:val="VerbatimChar"/>
+        </w:rPr>
+        <w:t xml:space="preserve">   : 4.0   Min.   :  2.00  </w:t>
       </w:r>
       <w:r>
         <w:br/>
@@ -784,7 +859,7 @@
   <w:abstractNum w:abstractNumId="2">
     <w:nsid w:val="FFFFFF1D"/>
     <w:multiLevelType w:val="multilevel"/>
-    <w:tmpl w:val="9176C86C"/>
+    <w:tmpl w:val="29203330"/>
     <w:lvl w:ilvl="0">
       <w:start w:val="1"/>
       <w:numFmt w:val="bullet"/>
@@ -924,7 +999,7 @@
   <w:abstractNum w:abstractNumId="3">
     <w:nsid w:val="FFFFFF7C"/>
     <w:multiLevelType w:val="singleLevel"/>
-    <w:tmpl w:val="4B1836F4"/>
+    <w:tmpl w:val="373A281A"/>
     <w:lvl w:ilvl="0">
       <w:start w:val="1"/>
       <w:numFmt w:val="decimal"/>
@@ -941,7 +1016,7 @@
   <w:abstractNum w:abstractNumId="4">
     <w:nsid w:val="FFFFFF7D"/>
     <w:multiLevelType w:val="singleLevel"/>
-    <w:tmpl w:val="A39C20E0"/>
+    <w:tmpl w:val="B70E06CA"/>
     <w:lvl w:ilvl="0">
       <w:start w:val="1"/>
       <w:numFmt w:val="decimal"/>
@@ -958,7 +1033,7 @@
   <w:abstractNum w:abstractNumId="5">
     <w:nsid w:val="FFFFFF7E"/>
     <w:multiLevelType w:val="singleLevel"/>
-    <w:tmpl w:val="9072FDA0"/>
+    <w:tmpl w:val="AE6A84CA"/>
     <w:lvl w:ilvl="0">
       <w:start w:val="1"/>
       <w:numFmt w:val="decimal"/>
@@ -975,7 +1050,7 @@
   <w:abstractNum w:abstractNumId="6">
     <w:nsid w:val="FFFFFF7F"/>
     <w:multiLevelType w:val="singleLevel"/>
-    <w:tmpl w:val="ABDA4E2E"/>
+    <w:tmpl w:val="A2924C22"/>
     <w:lvl w:ilvl="0">
       <w:start w:val="1"/>
       <w:numFmt w:val="decimal"/>
@@ -992,7 +1067,7 @@
   <w:abstractNum w:abstractNumId="7">
     <w:nsid w:val="FFFFFF80"/>
     <w:multiLevelType w:val="singleLevel"/>
-    <w:tmpl w:val="7C94C91E"/>
+    <w:tmpl w:val="798452E2"/>
     <w:lvl w:ilvl="0">
       <w:start w:val="1"/>
       <w:numFmt w:val="bullet"/>
@@ -1012,7 +1087,7 @@
   <w:abstractNum w:abstractNumId="8">
     <w:nsid w:val="FFFFFF81"/>
     <w:multiLevelType w:val="singleLevel"/>
-    <w:tmpl w:val="F68AB3CE"/>
+    <w:tmpl w:val="02B07522"/>
     <w:lvl w:ilvl="0">
       <w:start w:val="1"/>
       <w:numFmt w:val="bullet"/>
@@ -1032,7 +1107,7 @@
   <w:abstractNum w:abstractNumId="9">
     <w:nsid w:val="FFFFFF82"/>
     <w:multiLevelType w:val="singleLevel"/>
-    <w:tmpl w:val="64743432"/>
+    <w:tmpl w:val="0964B38C"/>
     <w:lvl w:ilvl="0">
       <w:start w:val="1"/>
       <w:numFmt w:val="bullet"/>
@@ -1052,7 +1127,7 @@
   <w:abstractNum w:abstractNumId="10">
     <w:nsid w:val="FFFFFF83"/>
     <w:multiLevelType w:val="singleLevel"/>
-    <w:tmpl w:val="C2E4303E"/>
+    <w:tmpl w:val="A71E95F4"/>
     <w:lvl w:ilvl="0">
       <w:start w:val="1"/>
       <w:numFmt w:val="bullet"/>
@@ -1072,7 +1147,7 @@
   <w:abstractNum w:abstractNumId="11">
     <w:nsid w:val="FFFFFF88"/>
     <w:multiLevelType w:val="singleLevel"/>
-    <w:tmpl w:val="AAC85934"/>
+    <w:tmpl w:val="09B833B2"/>
     <w:lvl w:ilvl="0">
       <w:start w:val="1"/>
       <w:numFmt w:val="decimal"/>
@@ -1089,7 +1164,7 @@
   <w:abstractNum w:abstractNumId="12">
     <w:nsid w:val="FFFFFF89"/>
     <w:multiLevelType w:val="singleLevel"/>
-    <w:tmpl w:val="2382798A"/>
+    <w:tmpl w:val="42DC5ED4"/>
     <w:lvl w:ilvl="0">
       <w:start w:val="1"/>
       <w:numFmt w:val="bullet"/>
@@ -1165,7 +1240,7 @@
       </w:pPr>
     </w:pPrDefault>
   </w:docDefaults>
-  <w:latentStyles w:defLockedState="0" w:defUIPriority="0" w:defSemiHidden="0" w:defUnhideWhenUsed="0" w:defQFormat="0" w:count="380">
+  <w:latentStyles w:defLockedState="0" w:defUIPriority="0" w:defSemiHidden="0" w:defUnhideWhenUsed="0" w:defQFormat="0" w:count="382">
     <w:lsdException w:name="index 1" w:semiHidden="1" w:unhideWhenUsed="1"/>
     <w:lsdException w:name="index 7" w:semiHidden="1" w:unhideWhenUsed="1"/>
     <w:lsdException w:name="index 8" w:semiHidden="1" w:unhideWhenUsed="1"/>
@@ -1237,7 +1312,6 @@
     <w:lsdException w:name="HTML Sample" w:semiHidden="1" w:unhideWhenUsed="1"/>
     <w:lsdException w:name="HTML Typewriter" w:semiHidden="1" w:unhideWhenUsed="1"/>
     <w:lsdException w:name="HTML Variable" w:semiHidden="1" w:unhideWhenUsed="1"/>
-    <w:lsdException w:name="Normal Table" w:semiHidden="1" w:unhideWhenUsed="1"/>
     <w:lsdException w:name="annotation subject" w:semiHidden="1" w:unhideWhenUsed="1"/>
     <w:lsdException w:name="No List" w:semiHidden="1" w:unhideWhenUsed="1"/>
     <w:lsdException w:name="Outline List 1" w:semiHidden="1" w:unhideWhenUsed="1"/>
@@ -1283,10 +1357,8 @@
     <w:lsdException w:name="Table Subtle 1" w:semiHidden="1" w:unhideWhenUsed="1"/>
     <w:lsdException w:name="Table Subtle 2" w:semiHidden="1" w:unhideWhenUsed="1"/>
     <w:lsdException w:name="Table Web 1" w:semiHidden="1" w:unhideWhenUsed="1"/>
-    <w:lsdException w:name="Table Web 2" w:semiHidden="1" w:unhideWhenUsed="1"/>
     <w:lsdException w:name="Table Web 3" w:semiHidden="1" w:unhideWhenUsed="1"/>
     <w:lsdException w:name="Balloon Text" w:semiHidden="1" w:unhideWhenUsed="1"/>
-    <w:lsdException w:name="Table Theme" w:semiHidden="1" w:unhideWhenUsed="1"/>
     <w:lsdException w:name="Note Level 1" w:semiHidden="1" w:unhideWhenUsed="1"/>
     <w:lsdException w:name="Note Level 2" w:semiHidden="1" w:unhideWhenUsed="1"/>
     <w:lsdException w:name="Note Level 3" w:semiHidden="1" w:unhideWhenUsed="1"/>
@@ -1315,8 +1387,6 @@
     <w:lsdException w:name="Light List Accent 1"/>
     <w:lsdException w:name="Light Grid Accent 1"/>
     <w:lsdException w:name="Medium Shading 1 Accent 1"/>
-    <w:lsdException w:name="Medium Shading 2 Accent 1"/>
-    <w:lsdException w:name="Medium List 1 Accent 1"/>
     <w:lsdException w:name="Revision" w:semiHidden="1"/>
     <w:lsdException w:name="Medium List 2 Accent 1"/>
     <w:lsdException w:name="Medium Grid 1 Accent 1"/>
@@ -1394,8 +1464,6 @@
     <w:lsdException w:name="Medium Grid 3 Accent 6"/>
     <w:lsdException w:name="Dark List Accent 6"/>
     <w:lsdException w:name="Colorful Shading Accent 6"/>
-    <w:lsdException w:name="Colorful List Accent 6"/>
-    <w:lsdException w:name="Colorful Grid Accent 6"/>
     <w:lsdException w:name="Bibliography" w:semiHidden="1" w:unhideWhenUsed="1"/>
     <w:lsdException w:name="TOC Heading" w:semiHidden="1" w:unhideWhenUsed="1"/>
     <w:lsdException w:name="Grid Table 4" w:uiPriority="49"/>
@@ -1493,6 +1561,8 @@
     <w:lsdException w:name="List Table 5 Dark Accent 6" w:uiPriority="50"/>
     <w:lsdException w:name="List Table 6 Colorful Accent 6" w:uiPriority="51"/>
     <w:lsdException w:name="List Table 7 Colorful Accent 6" w:uiPriority="52"/>
+    <w:lsdException w:name="Mention" w:semiHidden="1" w:uiPriority="99" w:unhideWhenUsed="1"/>
+    <w:lsdException w:name="Smart Hyperlink" w:semiHidden="1" w:uiPriority="99" w:unhideWhenUsed="1"/>
   </w:latentStyles>
   <w:style w:type="paragraph" w:default="1" w:styleId="Normal">
     <w:name w:val="Normal"/>
@@ -1687,7 +1757,7 @@
     <w:basedOn w:val="Normal"/>
     <w:next w:val="BodyText"/>
     <w:qFormat/>
-    <w:rsid w:val="003A0033"/>
+    <w:rsid w:val="00411C37"/>
     <w:pPr>
       <w:keepNext/>
       <w:keepLines/>
@@ -1699,8 +1769,6 @@
       <w:b/>
       <w:bCs/>
       <w:color w:val="000000" w:themeColor="text1"/>
-      <w:sz w:val="36"/>
-      <w:szCs w:val="36"/>
     </w:rPr>
   </w:style>
   <w:style w:type="paragraph" w:styleId="Subtitle">

</xml_diff>

<commit_message>
Left justify title and make body text 11 pt font
</commit_message>
<xml_diff>
--- a/R notebooks/word_style_template_01.docx
+++ b/R notebooks/word_style_template_01.docx
@@ -4,10 +4,10 @@
   <w:body>
     <w:p>
       <w:pPr>
-        <w:pStyle w:val="Title"/>
-      </w:pPr>
-      <w:r>
-        <w:t>Untitled</w:t>
+        <w:pStyle w:val="Compact"/>
+      </w:pPr>
+      <w:r>
+        <w:t>Title</w:t>
       </w:r>
     </w:p>
     <w:p>
@@ -22,12 +22,10 @@
       <w:pPr>
         <w:pStyle w:val="Date"/>
       </w:pPr>
-      <w:bookmarkStart w:id="0" w:name="_GoBack"/>
       <w:r>
         <w:t>April 8, 2016</w:t>
       </w:r>
     </w:p>
-    <w:bookmarkEnd w:id="0"/>
     <w:p>
       <w:pPr>
         <w:pStyle w:val="Heading1"/>
@@ -152,6 +150,83 @@
       <w:r>
         <w:t xml:space="preserve"> front matter, add new output arguments to format the report using the styles reference document.</w:t>
       </w:r>
+    </w:p>
+    <w:tbl>
+      <w:tblPr>
+        <w:tblStyle w:val="TableGrid"/>
+        <w:tblW w:w="0" w:type="auto"/>
+        <w:tblLook w:val="04A0" w:firstRow="1" w:lastRow="0" w:firstColumn="1" w:lastColumn="0" w:noHBand="0" w:noVBand="1"/>
+      </w:tblPr>
+      <w:tblGrid>
+        <w:gridCol w:w="4788"/>
+        <w:gridCol w:w="4788"/>
+      </w:tblGrid>
+      <w:tr>
+        <w:tc>
+          <w:tcPr>
+            <w:tcW w:w="4788" w:type="dxa"/>
+          </w:tcPr>
+          <w:p>
+            <w:pPr>
+              <w:pStyle w:val="BodyText"/>
+              <w:rPr>
+                <w:b/>
+              </w:rPr>
+            </w:pPr>
+            <w:r>
+              <w:rPr>
+                <w:b/>
+              </w:rPr>
+              <w:t>Column Header</w:t>
+            </w:r>
+            <w:bookmarkStart w:id="0" w:name="_GoBack"/>
+            <w:bookmarkEnd w:id="0"/>
+          </w:p>
+        </w:tc>
+        <w:tc>
+          <w:tcPr>
+            <w:tcW w:w="4788" w:type="dxa"/>
+          </w:tcPr>
+          <w:p>
+            <w:pPr>
+              <w:pStyle w:val="BodyText"/>
+            </w:pPr>
+          </w:p>
+        </w:tc>
+      </w:tr>
+      <w:tr>
+        <w:tc>
+          <w:tcPr>
+            <w:tcW w:w="4788" w:type="dxa"/>
+          </w:tcPr>
+          <w:p>
+            <w:pPr>
+              <w:pStyle w:val="BodyText"/>
+            </w:pPr>
+            <w:r>
+              <w:t>Row Header</w:t>
+            </w:r>
+          </w:p>
+        </w:tc>
+        <w:tc>
+          <w:tcPr>
+            <w:tcW w:w="4788" w:type="dxa"/>
+          </w:tcPr>
+          <w:p>
+            <w:pPr>
+              <w:pStyle w:val="BodyText"/>
+            </w:pPr>
+            <w:r>
+              <w:t>Table body</w:t>
+            </w:r>
+          </w:p>
+        </w:tc>
+      </w:tr>
+    </w:tbl>
+    <w:p>
+      <w:pPr>
+        <w:pStyle w:val="BodyText"/>
+      </w:pPr>
     </w:p>
     <w:p>
       <w:pPr>
@@ -366,7 +441,6 @@
       <w:bookmarkStart w:id="1" w:name="r-markdown"/>
       <w:bookmarkEnd w:id="1"/>
       <w:r>
-        <w:lastRenderedPageBreak/>
         <w:t>R Markdown</w:t>
       </w:r>
     </w:p>
@@ -859,7 +933,7 @@
   <w:abstractNum w:abstractNumId="2">
     <w:nsid w:val="FFFFFF1D"/>
     <w:multiLevelType w:val="multilevel"/>
-    <w:tmpl w:val="29203330"/>
+    <w:tmpl w:val="7E32D128"/>
     <w:lvl w:ilvl="0">
       <w:start w:val="1"/>
       <w:numFmt w:val="bullet"/>
@@ -999,7 +1073,7 @@
   <w:abstractNum w:abstractNumId="3">
     <w:nsid w:val="FFFFFF7C"/>
     <w:multiLevelType w:val="singleLevel"/>
-    <w:tmpl w:val="373A281A"/>
+    <w:tmpl w:val="692AF1D2"/>
     <w:lvl w:ilvl="0">
       <w:start w:val="1"/>
       <w:numFmt w:val="decimal"/>
@@ -1016,7 +1090,7 @@
   <w:abstractNum w:abstractNumId="4">
     <w:nsid w:val="FFFFFF7D"/>
     <w:multiLevelType w:val="singleLevel"/>
-    <w:tmpl w:val="B70E06CA"/>
+    <w:tmpl w:val="C78E2E06"/>
     <w:lvl w:ilvl="0">
       <w:start w:val="1"/>
       <w:numFmt w:val="decimal"/>
@@ -1033,7 +1107,7 @@
   <w:abstractNum w:abstractNumId="5">
     <w:nsid w:val="FFFFFF7E"/>
     <w:multiLevelType w:val="singleLevel"/>
-    <w:tmpl w:val="AE6A84CA"/>
+    <w:tmpl w:val="28AE0D76"/>
     <w:lvl w:ilvl="0">
       <w:start w:val="1"/>
       <w:numFmt w:val="decimal"/>
@@ -1050,7 +1124,7 @@
   <w:abstractNum w:abstractNumId="6">
     <w:nsid w:val="FFFFFF7F"/>
     <w:multiLevelType w:val="singleLevel"/>
-    <w:tmpl w:val="A2924C22"/>
+    <w:tmpl w:val="A5D67238"/>
     <w:lvl w:ilvl="0">
       <w:start w:val="1"/>
       <w:numFmt w:val="decimal"/>
@@ -1067,7 +1141,7 @@
   <w:abstractNum w:abstractNumId="7">
     <w:nsid w:val="FFFFFF80"/>
     <w:multiLevelType w:val="singleLevel"/>
-    <w:tmpl w:val="798452E2"/>
+    <w:tmpl w:val="1F401E0A"/>
     <w:lvl w:ilvl="0">
       <w:start w:val="1"/>
       <w:numFmt w:val="bullet"/>
@@ -1087,7 +1161,7 @@
   <w:abstractNum w:abstractNumId="8">
     <w:nsid w:val="FFFFFF81"/>
     <w:multiLevelType w:val="singleLevel"/>
-    <w:tmpl w:val="02B07522"/>
+    <w:tmpl w:val="D33661BC"/>
     <w:lvl w:ilvl="0">
       <w:start w:val="1"/>
       <w:numFmt w:val="bullet"/>
@@ -1107,7 +1181,7 @@
   <w:abstractNum w:abstractNumId="9">
     <w:nsid w:val="FFFFFF82"/>
     <w:multiLevelType w:val="singleLevel"/>
-    <w:tmpl w:val="0964B38C"/>
+    <w:tmpl w:val="C5328FFA"/>
     <w:lvl w:ilvl="0">
       <w:start w:val="1"/>
       <w:numFmt w:val="bullet"/>
@@ -1127,7 +1201,7 @@
   <w:abstractNum w:abstractNumId="10">
     <w:nsid w:val="FFFFFF83"/>
     <w:multiLevelType w:val="singleLevel"/>
-    <w:tmpl w:val="A71E95F4"/>
+    <w:tmpl w:val="E82A5306"/>
     <w:lvl w:ilvl="0">
       <w:start w:val="1"/>
       <w:numFmt w:val="bullet"/>
@@ -1147,7 +1221,7 @@
   <w:abstractNum w:abstractNumId="11">
     <w:nsid w:val="FFFFFF88"/>
     <w:multiLevelType w:val="singleLevel"/>
-    <w:tmpl w:val="09B833B2"/>
+    <w:tmpl w:val="340033AE"/>
     <w:lvl w:ilvl="0">
       <w:start w:val="1"/>
       <w:numFmt w:val="decimal"/>
@@ -1164,7 +1238,7 @@
   <w:abstractNum w:abstractNumId="12">
     <w:nsid w:val="FFFFFF89"/>
     <w:multiLevelType w:val="singleLevel"/>
-    <w:tmpl w:val="42DC5ED4"/>
+    <w:tmpl w:val="5F14DCC0"/>
     <w:lvl w:ilvl="0">
       <w:start w:val="1"/>
       <w:numFmt w:val="bullet"/>
@@ -1312,6 +1386,7 @@
     <w:lsdException w:name="HTML Sample" w:semiHidden="1" w:unhideWhenUsed="1"/>
     <w:lsdException w:name="HTML Typewriter" w:semiHidden="1" w:unhideWhenUsed="1"/>
     <w:lsdException w:name="HTML Variable" w:semiHidden="1" w:unhideWhenUsed="1"/>
+    <w:lsdException w:name="Normal Table" w:semiHidden="1" w:unhideWhenUsed="1"/>
     <w:lsdException w:name="annotation subject" w:semiHidden="1" w:unhideWhenUsed="1"/>
     <w:lsdException w:name="No List" w:semiHidden="1" w:unhideWhenUsed="1"/>
     <w:lsdException w:name="Outline List 1" w:semiHidden="1" w:unhideWhenUsed="1"/>
@@ -1357,8 +1432,10 @@
     <w:lsdException w:name="Table Subtle 1" w:semiHidden="1" w:unhideWhenUsed="1"/>
     <w:lsdException w:name="Table Subtle 2" w:semiHidden="1" w:unhideWhenUsed="1"/>
     <w:lsdException w:name="Table Web 1" w:semiHidden="1" w:unhideWhenUsed="1"/>
+    <w:lsdException w:name="Table Web 2" w:semiHidden="1" w:unhideWhenUsed="1"/>
     <w:lsdException w:name="Table Web 3" w:semiHidden="1" w:unhideWhenUsed="1"/>
     <w:lsdException w:name="Balloon Text" w:semiHidden="1" w:unhideWhenUsed="1"/>
+    <w:lsdException w:name="Table Theme" w:semiHidden="1" w:unhideWhenUsed="1"/>
     <w:lsdException w:name="Note Level 1" w:semiHidden="1" w:unhideWhenUsed="1"/>
     <w:lsdException w:name="Note Level 2" w:semiHidden="1" w:unhideWhenUsed="1"/>
     <w:lsdException w:name="Note Level 3" w:semiHidden="1" w:unhideWhenUsed="1"/>
@@ -1387,6 +1464,8 @@
     <w:lsdException w:name="Light List Accent 1"/>
     <w:lsdException w:name="Light Grid Accent 1"/>
     <w:lsdException w:name="Medium Shading 1 Accent 1"/>
+    <w:lsdException w:name="Medium Shading 2 Accent 1"/>
+    <w:lsdException w:name="Medium List 1 Accent 1"/>
     <w:lsdException w:name="Revision" w:semiHidden="1"/>
     <w:lsdException w:name="Medium List 2 Accent 1"/>
     <w:lsdException w:name="Medium Grid 1 Accent 1"/>
@@ -1464,6 +1543,8 @@
     <w:lsdException w:name="Medium Grid 3 Accent 6"/>
     <w:lsdException w:name="Dark List Accent 6"/>
     <w:lsdException w:name="Colorful Shading Accent 6"/>
+    <w:lsdException w:name="Colorful List Accent 6"/>
+    <w:lsdException w:name="Colorful Grid Accent 6"/>
     <w:lsdException w:name="Bibliography" w:semiHidden="1" w:unhideWhenUsed="1"/>
     <w:lsdException w:name="TOC Heading" w:semiHidden="1" w:unhideWhenUsed="1"/>
     <w:lsdException w:name="Grid Table 4" w:uiPriority="49"/>
@@ -1729,12 +1810,14 @@
     <w:basedOn w:val="Normal"/>
     <w:link w:val="BodyTextChar"/>
     <w:qFormat/>
-    <w:rsid w:val="003A0033"/>
+    <w:rsid w:val="00BF22B3"/>
     <w:pPr>
       <w:spacing w:before="180" w:after="180"/>
     </w:pPr>
     <w:rPr>
       <w:rFonts w:ascii="Times New Roman" w:hAnsi="Times New Roman" w:cs="Times New Roman"/>
+      <w:sz w:val="22"/>
+      <w:szCs w:val="22"/>
     </w:rPr>
   </w:style>
   <w:style w:type="paragraph" w:customStyle="1" w:styleId="FirstParagraph">
@@ -1757,18 +1840,19 @@
     <w:basedOn w:val="Normal"/>
     <w:next w:val="BodyText"/>
     <w:qFormat/>
-    <w:rsid w:val="00411C37"/>
+    <w:rsid w:val="00BF22B3"/>
     <w:pPr>
       <w:keepNext/>
       <w:keepLines/>
       <w:spacing w:before="480" w:after="240"/>
-      <w:jc w:val="center"/>
     </w:pPr>
     <w:rPr>
       <w:rFonts w:ascii="Times New Roman" w:eastAsiaTheme="majorEastAsia" w:hAnsi="Times New Roman" w:cs="Times New Roman"/>
       <w:b/>
       <w:bCs/>
       <w:color w:val="000000" w:themeColor="text1"/>
+      <w:sz w:val="22"/>
+      <w:szCs w:val="22"/>
     </w:rPr>
   </w:style>
   <w:style w:type="paragraph" w:styleId="Subtitle">
@@ -2278,10 +2362,61 @@
     <w:name w:val="Body Text Char"/>
     <w:basedOn w:val="DefaultParagraphFont"/>
     <w:link w:val="BodyText"/>
-    <w:rsid w:val="003A0033"/>
+    <w:rsid w:val="00BF22B3"/>
     <w:rPr>
       <w:rFonts w:ascii="Times New Roman" w:hAnsi="Times New Roman" w:cs="Times New Roman"/>
-    </w:rPr>
+      <w:sz w:val="22"/>
+      <w:szCs w:val="22"/>
+    </w:rPr>
+  </w:style>
+  <w:style w:type="table" w:styleId="TableGrid">
+    <w:name w:val="Table Grid"/>
+    <w:basedOn w:val="TableNormal"/>
+    <w:rsid w:val="00BF22B3"/>
+    <w:pPr>
+      <w:spacing w:after="0"/>
+    </w:pPr>
+    <w:tblPr>
+      <w:tblInd w:w="0" w:type="dxa"/>
+      <w:tblBorders>
+        <w:top w:val="single" w:sz="4" w:space="0" w:color="auto"/>
+        <w:left w:val="single" w:sz="4" w:space="0" w:color="auto"/>
+        <w:bottom w:val="single" w:sz="4" w:space="0" w:color="auto"/>
+        <w:right w:val="single" w:sz="4" w:space="0" w:color="auto"/>
+        <w:insideH w:val="single" w:sz="4" w:space="0" w:color="auto"/>
+        <w:insideV w:val="single" w:sz="4" w:space="0" w:color="auto"/>
+      </w:tblBorders>
+      <w:tblCellMar>
+        <w:top w:w="0" w:type="dxa"/>
+        <w:left w:w="108" w:type="dxa"/>
+        <w:bottom w:w="0" w:type="dxa"/>
+        <w:right w:w="108" w:type="dxa"/>
+      </w:tblCellMar>
+    </w:tblPr>
+  </w:style>
+  <w:style w:type="table" w:customStyle="1" w:styleId="TableColumnHeader">
+    <w:name w:val="Table Column Header"/>
+    <w:basedOn w:val="TableNormal"/>
+    <w:uiPriority w:val="99"/>
+    <w:rsid w:val="00565446"/>
+    <w:pPr>
+      <w:spacing w:after="0"/>
+    </w:pPr>
+    <w:tblPr>
+      <w:tblInd w:w="0" w:type="dxa"/>
+      <w:tblCellMar>
+        <w:top w:w="0" w:type="dxa"/>
+        <w:left w:w="108" w:type="dxa"/>
+        <w:bottom w:w="0" w:type="dxa"/>
+        <w:right w:w="108" w:type="dxa"/>
+      </w:tblCellMar>
+    </w:tblPr>
+    <w:tblStylePr w:type="firstRow">
+      <w:rPr>
+        <w:b/>
+        <w:sz w:val="22"/>
+      </w:rPr>
+    </w:tblStylePr>
   </w:style>
 </w:styles>
 </file>

</xml_diff>